<commit_message>
insert or update Driver specofocation in truck enter
</commit_message>
<xml_diff>
--- a/Works/99-05-01.docx
+++ b/Works/99-05-01.docx
@@ -1176,8 +1176,6 @@
               </w:rPr>
               <w:t>رفع مشکل اساسی در بخش استعلام با کد ملی تایید نوبت و فرم تردد های کامیون ایرانی .</w:t>
             </w:r>
-            <w:bookmarkStart w:id="0" w:name="_GoBack"/>
-            <w:bookmarkEnd w:id="0"/>
           </w:p>
         </w:tc>
         <w:tc>
@@ -1255,13 +1253,39 @@
               <w:ind w:left="0"/>
               <w:cnfStyle w:val="000000100000" w:firstRow="0" w:lastRow="0" w:firstColumn="0" w:lastColumn="0" w:oddVBand="0" w:evenVBand="0" w:oddHBand="1" w:evenHBand="0" w:firstRowFirstColumn="0" w:firstRowLastColumn="0" w:lastRowFirstColumn="0" w:lastRowLastColumn="0"/>
               <w:rPr>
-                <w:b/>
-                <w:bCs/>
-                <w:sz w:val="20"/>
-                <w:szCs w:val="22"/>
-                <w:lang w:bidi="fa-IR"/>
-              </w:rPr>
-            </w:pPr>
+                <w:rFonts w:hint="cs"/>
+                <w:b/>
+                <w:bCs/>
+                <w:sz w:val="20"/>
+                <w:szCs w:val="22"/>
+                <w:rtl/>
+                <w:lang w:bidi="fa-IR"/>
+              </w:rPr>
+            </w:pPr>
+            <w:r>
+              <w:rPr>
+                <w:rFonts w:hint="cs"/>
+                <w:b/>
+                <w:bCs/>
+                <w:sz w:val="20"/>
+                <w:szCs w:val="22"/>
+                <w:rtl/>
+                <w:lang w:bidi="fa-IR"/>
+              </w:rPr>
+              <w:t>رفع مشکل ویرایش</w:t>
+            </w:r>
+            <w:r>
+              <w:rPr>
+                <w:rFonts w:hint="cs"/>
+                <w:b/>
+                <w:bCs/>
+                <w:sz w:val="20"/>
+                <w:szCs w:val="22"/>
+                <w:rtl/>
+                <w:lang w:bidi="fa-IR"/>
+              </w:rPr>
+              <w:t xml:space="preserve"> تردد در برخی موارد خاص</w:t>
+            </w:r>
           </w:p>
         </w:tc>
         <w:tc>
@@ -1282,6 +1306,16 @@
                 <w:lang w:bidi="fa-IR"/>
               </w:rPr>
             </w:pPr>
+            <w:r>
+              <w:rPr>
+                <w:rFonts w:hint="cs"/>
+                <w:sz w:val="18"/>
+                <w:szCs w:val="20"/>
+                <w:rtl/>
+                <w:lang w:bidi="fa-IR"/>
+              </w:rPr>
+              <w:t>انجام شد</w:t>
+            </w:r>
           </w:p>
         </w:tc>
       </w:tr>
@@ -1353,6 +1387,8 @@
                 <w:lang w:bidi="fa-IR"/>
               </w:rPr>
             </w:pPr>
+            <w:bookmarkStart w:id="0" w:name="_GoBack"/>
+            <w:bookmarkEnd w:id="0"/>
           </w:p>
         </w:tc>
       </w:tr>

</xml_diff>